<commit_message>
Update MidTerm Exam Sample 2024.docx
</commit_message>
<xml_diff>
--- a/PPTs/Quiz/MidTerm Exam Sample 2024.docx
+++ b/PPTs/Quiz/MidTerm Exam Sample 2024.docx
@@ -14,51 +14,27 @@
           <w:b/>
           <w:bCs/>
         </w:rPr>
-        <w:t xml:space="preserve">Note: The exam will be a quiz on Canvas, so bring your laptop. There will be all </w:t>
-      </w:r>
-      <w:proofErr w:type="gramStart"/>
-      <w:r>
+        <w:t>Note: The exam will be a quiz on Canvas, so bring your laptop. There will be all multiple choice questions, with 1 or more correct answers, including questions similar to the quizzes for each section on the course homepage, and calculation questions similar to the following, i.e., you select a correct answer and do not need to show the calculation process or explanations.</w:t>
+      </w:r>
+    </w:p>
+    <w:p>
+      <w:pPr>
         <w:rPr>
           <w:b/>
           <w:bCs/>
         </w:rPr>
-        <w:t>multiple choice</w:t>
-      </w:r>
-      <w:proofErr w:type="gramEnd"/>
+      </w:pPr>
+    </w:p>
+    <w:p>
       <w:r>
         <w:rPr>
           <w:b/>
           <w:bCs/>
         </w:rPr>
-        <w:t xml:space="preserve"> questions, with 1 or more correct answers, including questions similar to the quizzes for each section on the course homepage, and calculation questions similar to the following, i.e., you select a correct answer and do not need to show the calculation process or explanations.</w:t>
-      </w:r>
-    </w:p>
-    <w:p>
-      <w:pPr>
-        <w:rPr>
-          <w:b/>
-          <w:bCs/>
-        </w:rPr>
-      </w:pPr>
-    </w:p>
-    <w:p>
-      <w:r>
-        <w:rPr>
-          <w:b/>
-          <w:bCs/>
-        </w:rPr>
         <w:t>Question 1:</w:t>
       </w:r>
       <w:r>
-        <w:t xml:space="preserve"> Delays and Throughput (18 points) Consider the scenario in the figure to the right, in which (from the bottom up) three hosts and a local logging server (that stores information that is sent to it) are connected to a router and to each other by a 100 Mbps link, with </w:t>
-      </w:r>
-      <w:proofErr w:type="gramStart"/>
-      <w:r>
-        <w:t>an</w:t>
-      </w:r>
-      <w:proofErr w:type="gramEnd"/>
-      <w:r>
-        <w:t xml:space="preserve"> near-zero </w:t>
+        <w:t xml:space="preserve"> Delays and Throughput (18 points) Consider the scenario in the figure to the right, in which (from the bottom up) three hosts and a local logging server (that stores information that is sent to it) are connected to a router and to each other by a 100 Mbps link, with an near-zero </w:t>
       </w:r>
       <w:proofErr w:type="spellStart"/>
       <w:r>
@@ -145,15 +121,7 @@
       </w:r>
       <w:proofErr w:type="spellEnd"/>
       <w:r>
-        <w:t xml:space="preserve">. </w:t>
-      </w:r>
-      <w:proofErr w:type="gramStart"/>
-      <w:r>
-        <w:t>Therefore</w:t>
-      </w:r>
-      <w:proofErr w:type="gramEnd"/>
-      <w:r>
-        <w:t xml:space="preserve"> the total end-end delay is .0609333 secs. </w:t>
+        <w:t xml:space="preserve">. Therefore the total end-end delay is .0609333 secs. </w:t>
       </w:r>
     </w:p>
     <w:p>
@@ -173,15 +141,7 @@
     <w:p/>
     <w:p>
       <w:r>
-        <w:t xml:space="preserve">c) Now assume that the local logging server is ON and only one host is active (generating) logging </w:t>
-      </w:r>
-      <w:proofErr w:type="gramStart"/>
-      <w:r>
-        <w:t>messages</w:t>
-      </w:r>
-      <w:proofErr w:type="gramEnd"/>
-      <w:r>
-        <w:t xml:space="preserve"> and that host is only sending messages to one of the remote logging servers. Suppose that 50% of the logging messages are directed locally and the other 50% directed to this remote server. What is the maximum rate at which this host can generate and send logging messages (both local and remote combined, given there is a 50/50 ratio of local/remote transmissions) in this scenario? </w:t>
+        <w:t xml:space="preserve">c) Now assume that the local logging server is ON and only one host is active (generating) logging messages and that host is only sending messages to one of the remote logging servers. Suppose that 50% of the logging messages are directed locally and the other 50% directed to this remote server. What is the maximum rate at which this host can generate and send logging messages (both local and remote combined, given there is a 50/50 ratio of local/remote transmissions) in this scenario? </w:t>
       </w:r>
     </w:p>
     <w:p>
@@ -306,15 +266,7 @@
       </w:r>
       <w:proofErr w:type="spellEnd"/>
       <w:r>
-        <w:t xml:space="preserve">. The sum of the propagation delays is 200+100=300 msec. </w:t>
-      </w:r>
-      <w:proofErr w:type="gramStart"/>
-      <w:r>
-        <w:t>Thus</w:t>
-      </w:r>
-      <w:proofErr w:type="gramEnd"/>
-      <w:r>
-        <w:t xml:space="preserve"> the total end-end delay is 300.510 msec. </w:t>
+        <w:t xml:space="preserve">. The sum of the propagation delays is 200+100=300 msec. Thus the total end-end delay is 300.510 msec. </w:t>
       </w:r>
     </w:p>
     <w:p>
@@ -334,67 +286,53 @@
     </w:p>
     <w:p>
       <w:r>
-        <w:t xml:space="preserve">Answer: We assume that requests are serially satisfied. 50 % of the requests can be delivered at 25 Mbps and 50% of the requests can be delivered at 1 Gbps. </w:t>
-      </w:r>
-      <w:proofErr w:type="gramStart"/>
-      <w:r>
-        <w:t>So</w:t>
-      </w:r>
-      <w:proofErr w:type="gramEnd"/>
-      <w:r>
-        <w:t xml:space="preserve"> the average rate is 512.5 Mbps.</w:t>
-      </w:r>
-    </w:p>
-    <w:p>
-      <w:r>
-        <w:t xml:space="preserve">d) 4 points Now suppose that the clients in both LANs are </w:t>
-      </w:r>
-      <w:proofErr w:type="gramStart"/>
-      <w:r>
-        <w:t>active</w:t>
-      </w:r>
-      <w:proofErr w:type="gramEnd"/>
-      <w:r>
-        <w:t xml:space="preserve"> and the HTTP caches are on, as in c) above. 50% of the requests can be satisfied by the local cache. What is the maximum rate at which each client can receive data, in this scenario? </w:t>
-      </w:r>
-    </w:p>
-    <w:p>
-      <w:r>
-        <w:t xml:space="preserve">Answer: the 25 Mbps remains the bottleneck link, which is not shared between clients. </w:t>
-      </w:r>
-      <w:proofErr w:type="gramStart"/>
-      <w:r>
-        <w:t>So</w:t>
-      </w:r>
-      <w:proofErr w:type="gramEnd"/>
-      <w:r>
-        <w:t xml:space="preserve"> the answer is the same as c) above. Note that we assume that the 100Mbps is shared at a fine grain, so that each client can get up to 50Mbps over that link. </w:t>
-      </w:r>
-    </w:p>
-    <w:p>
-      <w:r>
-        <w:t xml:space="preserve">e) 4 </w:t>
-      </w:r>
-      <w:proofErr w:type="gramStart"/>
-      <w:r>
-        <w:t>points .</w:t>
-      </w:r>
-      <w:proofErr w:type="gramEnd"/>
-      <w:r>
-        <w:t xml:space="preserve"> Now suppose the 100 Mbps link is replaced by a 25 Mbps link. Repeat question d) above in this new scenario. </w:t>
-      </w:r>
-    </w:p>
-    <w:p>
-      <w:r>
-        <w:t xml:space="preserve">Answer: The two clients must now share the 25 Mbps bottleneck link, each getting 12.5 Mbps. 50 % of the requests from a client are delivered at 12.5 Mbps and 50% of the requests can be delivers a 1 Gbps. </w:t>
-      </w:r>
-      <w:proofErr w:type="gramStart"/>
-      <w:r>
-        <w:t>So</w:t>
-      </w:r>
-      <w:proofErr w:type="gramEnd"/>
-      <w:r>
-        <w:t xml:space="preserve"> the average rate is 506.25 Mbps.</w:t>
+        <w:t>Answer: We assume that requests are serially satisfied. 50 % of the requests can be delivered at 25 Mbps and 50% of the requests can be delivered at 1 Gbps. So the average rate is 512.5 Mbps.</w:t>
+      </w:r>
+    </w:p>
+    <w:p>
+      <w:r>
+        <w:t>In general, suppose x</w:t>
+      </w:r>
+      <w:r>
+        <w:t xml:space="preserve"> of the requests can be delivered at 25 Mbps and </w:t>
+      </w:r>
+      <w:r>
+        <w:t xml:space="preserve">1-x </w:t>
+      </w:r>
+      <w:r>
+        <w:t>of the requests can be delivered at 1 Gbps.</w:t>
+      </w:r>
+      <w:r>
+        <w:t xml:space="preserve"> The</w:t>
+      </w:r>
+      <w:r>
+        <w:t xml:space="preserve"> average rate is</w:t>
+      </w:r>
+      <w:r>
+        <w:t xml:space="preserve"> x*25Mbps + (1-x)*1Gbps</w:t>
+      </w:r>
+      <w:r>
+        <w:t>.</w:t>
+      </w:r>
+    </w:p>
+    <w:p>
+      <w:r>
+        <w:t xml:space="preserve">d) 4 points Now suppose that the clients in both LANs are active and the HTTP caches are on, as in c) above. 50% of the requests can be satisfied by the local cache. What is the maximum rate at which each client can receive data, in this scenario? </w:t>
+      </w:r>
+    </w:p>
+    <w:p>
+      <w:r>
+        <w:t xml:space="preserve">Answer: the 25 Mbps remains the bottleneck link, which is not shared between clients. So the answer is the same as c) above. Note that we assume that the 100Mbps is shared at a fine grain, so that each client can get up to 50Mbps over that link. </w:t>
+      </w:r>
+    </w:p>
+    <w:p>
+      <w:r>
+        <w:t xml:space="preserve">e) 4 points . Now suppose the 100 Mbps link is replaced by a 25 Mbps link. Repeat question d) above in this new scenario. </w:t>
+      </w:r>
+    </w:p>
+    <w:p>
+      <w:r>
+        <w:t>Answer: The two clients must now share the 25 Mbps bottleneck link, each getting 12.5 Mbps. 50 % of the requests from a client are delivered at 12.5 Mbps and 50% of the requests can be delivers a 1 Gbps. So the average rate is 506.25 Mbps.</w:t>
       </w:r>
     </w:p>
     <w:p/>
@@ -407,19 +345,11 @@
         <w:t>Question 3:</w:t>
       </w:r>
       <w:r>
-        <w:t xml:space="preserve"> Congestion Control and TCP (15 points, 10 minutes) Consider four Internet hosts, each with a TCP session. These four TCP sessions share a common bottleneck link - all packet loss on the end-to-end paths for these four sessions occurs at just this one link. The bottleneck link has a transmission rate of R. The </w:t>
-      </w:r>
-      <w:proofErr w:type="gramStart"/>
-      <w:r>
-        <w:t>round trip</w:t>
-      </w:r>
-      <w:proofErr w:type="gramEnd"/>
-      <w:r>
-        <w:t xml:space="preserve"> times, RTT, for all fours hosts to their destinations are approximately the same. No other sessions are currently using this link. The four sessions have been running for a long time. a) (4 </w:t>
+        <w:t xml:space="preserve"> Congestion Control and TCP (15 points, 10 minutes) Consider four Internet hosts, each with a TCP session. These four TCP sessions share a common bottleneck link - all packet loss on the end-to-end paths for these four sessions occurs at just this </w:t>
       </w:r>
       <w:r>
         <w:lastRenderedPageBreak/>
-        <w:t xml:space="preserve">points) What is the approximate throughput of each of these four TCP sessions? Explain your answer briefly. </w:t>
+        <w:t xml:space="preserve">one link. The bottleneck link has a transmission rate of R. The round trip times, RTT, for all fours hosts to their destinations are approximately the same. No other sessions are currently using this link. The four sessions have been running for a long time. a) (4 points) What is the approximate throughput of each of these four TCP sessions? Explain your answer briefly. </w:t>
       </w:r>
     </w:p>
     <w:p>
@@ -439,15 +369,7 @@
     </w:p>
     <w:p>
       <w:r>
-        <w:t xml:space="preserve">c) (4 points) Suppose that one of the sessions terminates. What is the new throughput achieved by each of the three remaining sessions? Briefly describe how this new throughput is reached (i.e., what do the TCPs in the remaining three hosts do </w:t>
-      </w:r>
-      <w:proofErr w:type="gramStart"/>
-      <w:r>
-        <w:t>that results</w:t>
-      </w:r>
-      <w:proofErr w:type="gramEnd"/>
-      <w:r>
-        <w:t xml:space="preserve"> in this new throughput being achieved). </w:t>
+        <w:t xml:space="preserve">c) (4 points) Suppose that one of the sessions terminates. What is the new throughput achieved by each of the three remaining sessions? Briefly describe how this new throughput is reached (i.e., what do the TCPs in the remaining three hosts do that results in this new throughput being achieved). </w:t>
       </w:r>
     </w:p>
     <w:p>

</xml_diff>